<commit_message>
simplify style defaults & clean up
</commit_message>
<xml_diff>
--- a/docs/PaperTest1.docx
+++ b/docs/PaperTest1.docx
@@ -886,7 +886,7 @@
                 <w:color w:val="000000"/>
                 <w:sz w:val="22"/>
               </w:rPr>
-              <w:t>-0.577</w:t>
+              <w:t>2.256</w:t>
             </w:r>
           </w:p>
         </w:tc>
@@ -910,7 +910,7 @@
                 <w:color w:val="000000"/>
                 <w:sz w:val="22"/>
               </w:rPr>
-              <w:t>0.152</w:t>
+              <w:t>-0.538</w:t>
             </w:r>
           </w:p>
         </w:tc>
@@ -934,7 +934,7 @@
                 <w:color w:val="000000"/>
                 <w:sz w:val="22"/>
               </w:rPr>
-              <w:t>0.642</w:t>
+              <w:t>-1.498</w:t>
             </w:r>
           </w:p>
         </w:tc>
@@ -958,7 +958,7 @@
                 <w:color w:val="000000"/>
                 <w:sz w:val="22"/>
               </w:rPr>
-              <w:t>-1.495</w:t>
+              <w:t>0.849</w:t>
             </w:r>
           </w:p>
         </w:tc>
@@ -982,7 +982,7 @@
                 <w:color w:val="000000"/>
                 <w:sz w:val="22"/>
               </w:rPr>
-              <w:t>-0.341</w:t>
+              <w:t>0.134</w:t>
             </w:r>
           </w:p>
         </w:tc>
@@ -1006,7 +1006,7 @@
                 <w:color w:val="000000"/>
                 <w:sz w:val="22"/>
               </w:rPr>
-              <w:t>-0.14</w:t>
+              <w:t>1.175</w:t>
             </w:r>
           </w:p>
         </w:tc>
@@ -1030,7 +1030,7 @@
                 <w:color w:val="000000"/>
                 <w:sz w:val="22"/>
               </w:rPr>
-              <w:t>0.194</w:t>
+              <w:t>0.728</w:t>
             </w:r>
           </w:p>
         </w:tc>
@@ -1054,7 +1054,7 @@
                 <w:color w:val="000000"/>
                 <w:sz w:val="22"/>
               </w:rPr>
-              <w:t>-0.026</w:t>
+              <w:t>-1.006</w:t>
             </w:r>
           </w:p>
         </w:tc>
@@ -1101,7 +1101,7 @@
                 <w:color w:val="000000"/>
                 <w:sz w:val="22"/>
               </w:rPr>
-              <w:t>0.302</w:t>
+              <w:t>-1.164</w:t>
             </w:r>
           </w:p>
         </w:tc>
@@ -1125,7 +1125,7 @@
                 <w:color w:val="000000"/>
                 <w:sz w:val="22"/>
               </w:rPr>
-              <w:t>-1.302</w:t>
+              <w:t>0.55</w:t>
             </w:r>
           </w:p>
         </w:tc>
@@ -1149,7 +1149,7 @@
                 <w:color w:val="000000"/>
                 <w:sz w:val="22"/>
               </w:rPr>
-              <w:t>-1.063</w:t>
+              <w:t>0.954</w:t>
             </w:r>
           </w:p>
         </w:tc>
@@ -1173,7 +1173,7 @@
                 <w:color w:val="000000"/>
                 <w:sz w:val="22"/>
               </w:rPr>
-              <w:t>0.01</w:t>
+              <w:t>0.873</w:t>
             </w:r>
           </w:p>
         </w:tc>
@@ -1197,7 +1197,7 @@
                 <w:color w:val="000000"/>
                 <w:sz w:val="22"/>
               </w:rPr>
-              <w:t>0.327</w:t>
+              <w:t>-0.079</w:t>
             </w:r>
           </w:p>
         </w:tc>
@@ -1221,7 +1221,7 @@
                 <w:color w:val="000000"/>
                 <w:sz w:val="22"/>
               </w:rPr>
-              <w:t>-1.812</w:t>
+              <w:t>-1.795</w:t>
             </w:r>
           </w:p>
         </w:tc>
@@ -1245,7 +1245,7 @@
                 <w:color w:val="000000"/>
                 <w:sz w:val="22"/>
               </w:rPr>
-              <w:t>0.71</w:t>
+              <w:t>-2.144</w:t>
             </w:r>
           </w:p>
         </w:tc>
@@ -1269,7 +1269,7 @@
                 <w:color w:val="000000"/>
                 <w:sz w:val="22"/>
               </w:rPr>
-              <w:t>-0.59</w:t>
+              <w:t>-0.244</w:t>
             </w:r>
           </w:p>
         </w:tc>
@@ -1316,7 +1316,7 @@
                 <w:color w:val="000000"/>
                 <w:sz w:val="22"/>
               </w:rPr>
-              <w:t>-0.266</w:t>
+              <w:t>0.837</w:t>
             </w:r>
           </w:p>
         </w:tc>
@@ -1340,7 +1340,7 @@
                 <w:color w:val="000000"/>
                 <w:sz w:val="22"/>
               </w:rPr>
-              <w:t>-1.02</w:t>
+              <w:t>0.016</w:t>
             </w:r>
           </w:p>
         </w:tc>
@@ -1364,7 +1364,7 @@
                 <w:color w:val="000000"/>
                 <w:sz w:val="22"/>
               </w:rPr>
-              <w:t>-0.519</w:t>
+              <w:t>-0.818</w:t>
             </w:r>
           </w:p>
         </w:tc>
@@ -1388,7 +1388,7 @@
                 <w:color w:val="000000"/>
                 <w:sz w:val="22"/>
               </w:rPr>
-              <w:t>-0.115</w:t>
+              <w:t>0.538</w:t>
             </w:r>
           </w:p>
         </w:tc>
@@ -1412,7 +1412,7 @@
                 <w:color w:val="000000"/>
                 <w:sz w:val="22"/>
               </w:rPr>
-              <w:t>0.497</w:t>
+              <w:t>1.425</w:t>
             </w:r>
           </w:p>
         </w:tc>
@@ -1436,7 +1436,7 @@
                 <w:color w:val="000000"/>
                 <w:sz w:val="22"/>
               </w:rPr>
-              <w:t>-0.987</w:t>
+              <w:t>1.706</w:t>
             </w:r>
           </w:p>
         </w:tc>
@@ -1460,7 +1460,7 @@
                 <w:color w:val="000000"/>
                 <w:sz w:val="22"/>
               </w:rPr>
-              <w:t>0.056</w:t>
+              <w:t>0.756</w:t>
             </w:r>
           </w:p>
         </w:tc>
@@ -1484,7 +1484,7 @@
                 <w:color w:val="000000"/>
                 <w:sz w:val="22"/>
               </w:rPr>
-              <w:t>-1.002</w:t>
+              <w:t>-0.791</w:t>
             </w:r>
           </w:p>
         </w:tc>
@@ -1795,7 +1795,7 @@
                 <w:color w:val="000000"/>
                 <w:sz w:val="22"/>
               </w:rPr>
-              <w:t>-0.378</w:t>
+              <w:t>0.672</w:t>
             </w:r>
           </w:p>
         </w:tc>
@@ -1819,7 +1819,7 @@
                 <w:color w:val="000000"/>
                 <w:sz w:val="22"/>
               </w:rPr>
-              <w:t>1.328</w:t>
+              <w:t>-0.605</w:t>
             </w:r>
           </w:p>
         </w:tc>
@@ -1843,7 +1843,7 @@
                 <w:color w:val="000000"/>
                 <w:sz w:val="22"/>
               </w:rPr>
-              <w:t>0.142</w:t>
+              <w:t>0.215</w:t>
             </w:r>
           </w:p>
         </w:tc>
@@ -1867,7 +1867,7 @@
                 <w:color w:val="000000"/>
                 <w:sz w:val="22"/>
               </w:rPr>
-              <w:t>1.0</w:t>
+              <w:t>0.908</w:t>
             </w:r>
           </w:p>
         </w:tc>
@@ -1891,7 +1891,7 @@
                 <w:color w:val="000000"/>
                 <w:sz w:val="22"/>
               </w:rPr>
-              <w:t>-0.802</w:t>
+              <w:t>0.78</w:t>
             </w:r>
           </w:p>
         </w:tc>
@@ -1915,7 +1915,7 @@
                 <w:color w:val="000000"/>
                 <w:sz w:val="22"/>
               </w:rPr>
-              <w:t>0.981</w:t>
+              <w:t>0.824</w:t>
             </w:r>
           </w:p>
         </w:tc>
@@ -1939,7 +1939,7 @@
                 <w:color w:val="000000"/>
                 <w:sz w:val="22"/>
               </w:rPr>
-              <w:t>2.612</w:t>
+              <w:t>0.723</w:t>
             </w:r>
           </w:p>
         </w:tc>
@@ -1963,7 +1963,7 @@
                 <w:color w:val="000000"/>
                 <w:sz w:val="22"/>
               </w:rPr>
-              <w:t>0.47</w:t>
+              <w:t>-0.766</w:t>
             </w:r>
           </w:p>
         </w:tc>
@@ -2010,7 +2010,7 @@
                 <w:color w:val="000000"/>
                 <w:sz w:val="22"/>
               </w:rPr>
-              <w:t>1.708</w:t>
+              <w:t>0.555</w:t>
             </w:r>
           </w:p>
         </w:tc>
@@ -2034,7 +2034,7 @@
                 <w:color w:val="000000"/>
                 <w:sz w:val="22"/>
               </w:rPr>
-              <w:t>0.398</w:t>
+              <w:t>-0.155</w:t>
             </w:r>
           </w:p>
         </w:tc>
@@ -2058,7 +2058,7 @@
                 <w:color w:val="000000"/>
                 <w:sz w:val="22"/>
               </w:rPr>
-              <w:t>-0.009</w:t>
+              <w:t>0.295</w:t>
             </w:r>
           </w:p>
         </w:tc>
@@ -2082,7 +2082,7 @@
                 <w:color w:val="000000"/>
                 <w:sz w:val="22"/>
               </w:rPr>
-              <w:t>-0.916</w:t>
+              <w:t>0.371</w:t>
             </w:r>
           </w:p>
         </w:tc>
@@ -2106,7 +2106,7 @@
                 <w:color w:val="000000"/>
                 <w:sz w:val="22"/>
               </w:rPr>
-              <w:t>-1.732</w:t>
+              <w:t>0.351</w:t>
             </w:r>
           </w:p>
         </w:tc>
@@ -2130,7 +2130,7 @@
                 <w:color w:val="000000"/>
                 <w:sz w:val="22"/>
               </w:rPr>
-              <w:t>0.29</w:t>
+              <w:t>-1.095</w:t>
             </w:r>
           </w:p>
         </w:tc>
@@ -2154,7 +2154,7 @@
                 <w:color w:val="000000"/>
                 <w:sz w:val="22"/>
               </w:rPr>
-              <w:t>1.485</w:t>
+              <w:t>-0.167</w:t>
             </w:r>
           </w:p>
         </w:tc>
@@ -2178,7 +2178,7 @@
                 <w:color w:val="000000"/>
                 <w:sz w:val="22"/>
               </w:rPr>
-              <w:t>0.178</w:t>
+              <w:t>-0.647</w:t>
             </w:r>
           </w:p>
         </w:tc>
@@ -2495,7 +2495,7 @@
                 <w:color w:val="000000"/>
                 <w:sz w:val="22"/>
               </w:rPr>
-              <w:t>0.461</w:t>
+              <w:t>-1.401</w:t>
             </w:r>
           </w:p>
         </w:tc>
@@ -2522,7 +2522,7 @@
                 <w:color w:val="000000"/>
                 <w:sz w:val="22"/>
               </w:rPr>
-              <w:t>-0.264</w:t>
+              <w:t>-1.94</w:t>
             </w:r>
           </w:p>
         </w:tc>
@@ -2549,7 +2549,7 @@
                 <w:color w:val="000000"/>
                 <w:sz w:val="22"/>
               </w:rPr>
-              <w:t>-0.222</w:t>
+              <w:t>-0.79</w:t>
             </w:r>
           </w:p>
         </w:tc>
@@ -2576,7 +2576,7 @@
                 <w:color w:val="000000"/>
                 <w:sz w:val="22"/>
               </w:rPr>
-              <w:t>1.309</w:t>
+              <w:t>0.246</w:t>
             </w:r>
           </w:p>
         </w:tc>
@@ -2603,7 +2603,7 @@
                 <w:color w:val="000000"/>
                 <w:sz w:val="22"/>
               </w:rPr>
-              <w:t>0.664</w:t>
+              <w:t>2.506</w:t>
             </w:r>
           </w:p>
         </w:tc>
@@ -2630,7 +2630,7 @@
                 <w:color w:val="000000"/>
                 <w:sz w:val="22"/>
               </w:rPr>
-              <w:t>0.019</w:t>
+              <w:t>1.275</w:t>
             </w:r>
           </w:p>
         </w:tc>
@@ -2657,7 +2657,7 @@
                 <w:color w:val="000000"/>
                 <w:sz w:val="22"/>
               </w:rPr>
-              <w:t>0.327</w:t>
+              <w:t>0.783</w:t>
             </w:r>
           </w:p>
         </w:tc>
@@ -2684,7 +2684,7 @@
                 <w:color w:val="000000"/>
                 <w:sz w:val="22"/>
               </w:rPr>
-              <w:t>-0.622</w:t>
+              <w:t>-0.776</w:t>
             </w:r>
           </w:p>
         </w:tc>
@@ -2795,7 +2795,7 @@
           <w:color w:val="000000"/>
           <w:sz w:val="22"/>
         </w:rPr>
-        <w:t>: Balance Table for Year 1</w:t>
+        <w:t>: Balance Table for Year 1 (new)</w:t>
       </w:r>
     </w:p>
     <w:tbl>
@@ -2803,6 +2803,12 @@
         <w:tblStyle w:val="TableGrid"/>
         <w:tblW w:type="auto" w:w="0"/>
         <w:tblLook w:firstColumn="1" w:firstRow="1" w:lastColumn="0" w:lastRow="0" w:noHBand="0" w:noVBand="1" w:val="04A0"/>
+        <w:tblCellMar>
+          <w:left w:w="0" w:type="dxa"/>
+          <w:right w:w="0" w:type="dxa"/>
+          <w:top w:w="60" w:type="dxa"/>
+          <w:bottom w:w="60" w:type="dxa"/>
+        </w:tblCellMar>
         <w:tblCellMar>
           <w:left w:w="0" w:type="dxa"/>
           <w:right w:w="0" w:type="dxa"/>
@@ -3243,7 +3249,7 @@
                 <w:color w:val="000000"/>
                 <w:sz w:val="22"/>
               </w:rPr>
-              <w:t>98.68</w:t>
+              <w:t>99.27</w:t>
             </w:r>
           </w:p>
         </w:tc>
@@ -3267,7 +3273,7 @@
                 <w:color w:val="000000"/>
                 <w:sz w:val="22"/>
               </w:rPr>
-              <w:t>15.66</w:t>
+              <w:t>13.37</w:t>
             </w:r>
           </w:p>
         </w:tc>
@@ -3291,7 +3297,7 @@
                 <w:color w:val="000000"/>
                 <w:sz w:val="22"/>
               </w:rPr>
-              <w:t>99.33</w:t>
+              <w:t>99.25</w:t>
             </w:r>
           </w:p>
         </w:tc>
@@ -3315,7 +3321,7 @@
                 <w:color w:val="000000"/>
                 <w:sz w:val="22"/>
               </w:rPr>
-              <w:t>15.76</w:t>
+              <w:t>13.94</w:t>
             </w:r>
           </w:p>
         </w:tc>
@@ -3339,7 +3345,7 @@
                 <w:color w:val="000000"/>
                 <w:sz w:val="22"/>
               </w:rPr>
-              <w:t>101.76</w:t>
+              <w:t>98.24</w:t>
             </w:r>
           </w:p>
         </w:tc>
@@ -3363,7 +3369,7 @@
                 <w:color w:val="000000"/>
                 <w:sz w:val="22"/>
               </w:rPr>
-              <w:t>14.14</w:t>
+              <w:t>15.62</w:t>
             </w:r>
           </w:p>
         </w:tc>
@@ -3387,7 +3393,7 @@
                 <w:color w:val="000000"/>
                 <w:sz w:val="22"/>
               </w:rPr>
-              <w:t>0.173</w:t>
+              <w:t>0.76</w:t>
             </w:r>
           </w:p>
         </w:tc>
@@ -3440,7 +3446,7 @@
                 <w:color w:val="000000"/>
                 <w:sz w:val="22"/>
               </w:rPr>
-              <w:t>39.22</w:t>
+              <w:t>37.90</w:t>
             </w:r>
           </w:p>
         </w:tc>
@@ -3467,7 +3473,7 @@
                 <w:color w:val="000000"/>
                 <w:sz w:val="22"/>
               </w:rPr>
-              <w:t>11.72</w:t>
+              <w:t>12.30</w:t>
             </w:r>
           </w:p>
         </w:tc>
@@ -3494,7 +3500,7 @@
                 <w:color w:val="000000"/>
                 <w:sz w:val="22"/>
               </w:rPr>
-              <w:t>39.12</w:t>
+              <w:t>38.76</w:t>
             </w:r>
           </w:p>
         </w:tc>
@@ -3521,7 +3527,7 @@
                 <w:color w:val="000000"/>
                 <w:sz w:val="22"/>
               </w:rPr>
-              <w:t>11.91</w:t>
+              <w:t>11.85</w:t>
             </w:r>
           </w:p>
         </w:tc>
@@ -3548,7 +3554,7 @@
                 <w:color w:val="000000"/>
                 <w:sz w:val="22"/>
               </w:rPr>
-              <w:t>37.61</w:t>
+              <w:t>37.86</w:t>
             </w:r>
           </w:p>
         </w:tc>
@@ -3575,7 +3581,7 @@
                 <w:color w:val="000000"/>
                 <w:sz w:val="22"/>
               </w:rPr>
-              <w:t>12.69</w:t>
+              <w:t>11.75</w:t>
             </w:r>
           </w:p>
         </w:tc>
@@ -3602,7 +3608,7 @@
                 <w:color w:val="000000"/>
                 <w:sz w:val="22"/>
               </w:rPr>
-              <w:t>0.424</w:t>
+              <w:t>0.744</w:t>
             </w:r>
           </w:p>
         </w:tc>
@@ -3905,9 +3911,9 @@
                 <w:color w:val="000000"/>
                 <w:sz w:val="22"/>
               </w:rPr>
-              <w:t xml:space="preserve">121.717* </w:t>
+              <w:t xml:space="preserve">96.187* </w:t>
               <w:br/>
-              <w:t xml:space="preserve"> (3.797)</w:t>
+              <w:t xml:space="preserve"> (6.817)</w:t>
             </w:r>
           </w:p>
         </w:tc>
@@ -3934,9 +3940,9 @@
                 <w:color w:val="000000"/>
                 <w:sz w:val="22"/>
               </w:rPr>
-              <w:t xml:space="preserve">112.180 </w:t>
+              <w:t xml:space="preserve">100.592 </w:t>
               <w:br/>
-              <w:t xml:space="preserve"> (13.624)</w:t>
+              <w:t xml:space="preserve"> (11.334)</w:t>
             </w:r>
           </w:p>
         </w:tc>
@@ -3983,9 +3989,9 @@
                 <w:color w:val="000000"/>
                 <w:sz w:val="22"/>
               </w:rPr>
-              <w:t xml:space="preserve">-0.630 </w:t>
+              <w:t xml:space="preserve">13.746 </w:t>
               <w:br/>
-              <w:t xml:space="preserve"> (14.546)</w:t>
+              <w:t xml:space="preserve"> (3.184)</w:t>
             </w:r>
           </w:p>
         </w:tc>
@@ -4009,9 +4015,9 @@
                 <w:color w:val="000000"/>
                 <w:sz w:val="22"/>
               </w:rPr>
-              <w:t xml:space="preserve">6.152 </w:t>
+              <w:t xml:space="preserve">10.983 </w:t>
               <w:br/>
-              <w:t xml:space="preserve"> (7.567)</w:t>
+              <w:t xml:space="preserve"> (6.016)</w:t>
             </w:r>
           </w:p>
         </w:tc>
@@ -4081,9 +4087,9 @@
                 <w:color w:val="000000"/>
                 <w:sz w:val="22"/>
               </w:rPr>
-              <w:t xml:space="preserve">8687.817* </w:t>
+              <w:t xml:space="preserve">8648.155** </w:t>
               <w:br/>
-              <w:t xml:space="preserve"> (164.996)</w:t>
+              <w:t xml:space="preserve"> (116.245)</w:t>
             </w:r>
           </w:p>
         </w:tc>
@@ -4361,7 +4367,7 @@
                 <w:color w:val="000000"/>
                 <w:sz w:val="22"/>
               </w:rPr>
-              <w:t>0.317</w:t>
+              <w:t>0.296</w:t>
             </w:r>
           </w:p>
         </w:tc>
@@ -4385,7 +4391,7 @@
                 <w:color w:val="000000"/>
                 <w:sz w:val="22"/>
               </w:rPr>
-              <w:t>0.516</w:t>
+              <w:t>0.496</w:t>
             </w:r>
           </w:p>
         </w:tc>
@@ -4438,7 +4444,7 @@
                 <w:color w:val="000000"/>
                 <w:sz w:val="22"/>
               </w:rPr>
-              <w:t>0.103</w:t>
+              <w:t>0.058</w:t>
             </w:r>
           </w:p>
         </w:tc>
@@ -4465,7 +4471,7 @@
                 <w:color w:val="000000"/>
                 <w:sz w:val="22"/>
               </w:rPr>
-              <w:t>0.365</w:t>
+              <w:t>0.326</w:t>
             </w:r>
           </w:p>
         </w:tc>
@@ -4698,9 +4704,9 @@
                 <w:color w:val="000000"/>
                 <w:sz w:val="22"/>
               </w:rPr>
-              <w:t xml:space="preserve">103.948*** </w:t>
+              <w:t xml:space="preserve">92.430*** </w:t>
               <w:br/>
-              <w:t xml:space="preserve"> (10.046)</w:t>
+              <w:t xml:space="preserve"> (10.873)</w:t>
             </w:r>
           </w:p>
         </w:tc>
@@ -4747,9 +4753,9 @@
                 <w:color w:val="000000"/>
                 <w:sz w:val="22"/>
               </w:rPr>
-              <w:t xml:space="preserve">7.068 </w:t>
+              <w:t xml:space="preserve">9.394 </w:t>
               <w:br/>
-              <w:t xml:space="preserve"> (12.712)</w:t>
+              <w:t xml:space="preserve"> (12.977)</w:t>
             </w:r>
           </w:p>
         </w:tc>
@@ -4796,9 +4802,9 @@
                 <w:color w:val="000000"/>
                 <w:sz w:val="22"/>
               </w:rPr>
-              <w:t xml:space="preserve">8474.608*** </w:t>
+              <w:t xml:space="preserve">8731.000*** </w:t>
               <w:br/>
-              <w:t xml:space="preserve"> (327.098)</w:t>
+              <w:t xml:space="preserve"> (332.768)</w:t>
             </w:r>
           </w:p>
         </w:tc>
@@ -4845,9 +4851,9 @@
                 <w:color w:val="000000"/>
                 <w:sz w:val="22"/>
               </w:rPr>
-              <w:t xml:space="preserve">1.705E+04*** </w:t>
+              <w:t xml:space="preserve">1.883E+04*** </w:t>
               <w:br/>
-              <w:t xml:space="preserve"> (1160.097)</w:t>
+              <w:t xml:space="preserve"> (1207.144)</w:t>
             </w:r>
           </w:p>
         </w:tc>
@@ -4947,7 +4953,7 @@
                 <w:color w:val="000000"/>
                 <w:sz w:val="22"/>
               </w:rPr>
-              <w:t>0.444</w:t>
+              <w:t>0.433</w:t>
             </w:r>
           </w:p>
         </w:tc>
@@ -4994,7 +5000,7 @@
                 <w:color w:val="000000"/>
                 <w:sz w:val="22"/>
               </w:rPr>
-              <w:t>0.442</w:t>
+              <w:t>0.431</w:t>
             </w:r>
           </w:p>
         </w:tc>
@@ -5408,9 +5414,9 @@
                 <w:color w:val="000000"/>
                 <w:sz w:val="22"/>
               </w:rPr>
-              <w:t>24228.85</w:t>
+              <w:t>23791.18</w:t>
               <w:br/>
-              <w:t>(4520.15)</w:t>
+              <w:t>(4208.51)</w:t>
             </w:r>
           </w:p>
         </w:tc>
@@ -5434,9 +5440,9 @@
                 <w:color w:val="000000"/>
                 <w:sz w:val="22"/>
               </w:rPr>
-              <w:t>28449.26</w:t>
+              <w:t>30085.31</w:t>
               <w:br/>
-              <w:t>(4600.75)</w:t>
+              <w:t>(4117.72)</w:t>
             </w:r>
           </w:p>
         </w:tc>
@@ -5460,9 +5466,9 @@
                 <w:color w:val="000000"/>
                 <w:sz w:val="22"/>
               </w:rPr>
-              <w:t>31231.13</w:t>
+              <w:t>31939.50</w:t>
               <w:br/>
-              <w:t>(4661.63)</w:t>
+              <w:t>(4276.76)</w:t>
             </w:r>
           </w:p>
         </w:tc>
@@ -5509,9 +5515,9 @@
                 <w:color w:val="000000"/>
                 <w:sz w:val="22"/>
               </w:rPr>
-              <w:t>98.68</w:t>
+              <w:t>99.27</w:t>
               <w:br/>
-              <w:t>(15.66)</w:t>
+              <w:t>(13.37)</w:t>
             </w:r>
           </w:p>
         </w:tc>
@@ -5535,9 +5541,9 @@
                 <w:color w:val="000000"/>
                 <w:sz w:val="22"/>
               </w:rPr>
-              <w:t>99.33</w:t>
+              <w:t>99.25</w:t>
               <w:br/>
-              <w:t>(15.76)</w:t>
+              <w:t>(13.94)</w:t>
             </w:r>
           </w:p>
         </w:tc>
@@ -5561,9 +5567,9 @@
                 <w:color w:val="000000"/>
                 <w:sz w:val="22"/>
               </w:rPr>
-              <w:t>101.76</w:t>
+              <w:t>98.24</w:t>
               <w:br/>
-              <w:t>(14.14)</w:t>
+              <w:t>(15.62)</w:t>
             </w:r>
           </w:p>
         </w:tc>
@@ -5610,9 +5616,9 @@
                 <w:color w:val="000000"/>
                 <w:sz w:val="22"/>
               </w:rPr>
-              <w:t>39.22</w:t>
+              <w:t>37.90</w:t>
               <w:br/>
-              <w:t>(11.72)</w:t>
+              <w:t>(12.30)</w:t>
             </w:r>
           </w:p>
         </w:tc>
@@ -5636,9 +5642,9 @@
                 <w:color w:val="000000"/>
                 <w:sz w:val="22"/>
               </w:rPr>
-              <w:t>39.12</w:t>
+              <w:t>38.76</w:t>
               <w:br/>
-              <w:t>(11.91)</w:t>
+              <w:t>(11.85)</w:t>
             </w:r>
           </w:p>
         </w:tc>
@@ -5662,9 +5668,9 @@
                 <w:color w:val="000000"/>
                 <w:sz w:val="22"/>
               </w:rPr>
-              <w:t>37.61</w:t>
+              <w:t>37.86</w:t>
               <w:br/>
-              <w:t>(12.69)</w:t>
+              <w:t>(11.75)</w:t>
             </w:r>
           </w:p>
         </w:tc>
@@ -5830,9 +5836,9 @@
                 <w:color w:val="000000"/>
                 <w:sz w:val="22"/>
               </w:rPr>
-              <w:t>27376.68</w:t>
+              <w:t>28165.37</w:t>
               <w:br/>
-              <w:t>(4654.62)</w:t>
+              <w:t>(4551.91)</w:t>
             </w:r>
           </w:p>
         </w:tc>
@@ -5856,9 +5862,9 @@
                 <w:color w:val="000000"/>
                 <w:sz w:val="22"/>
               </w:rPr>
-              <w:t>34573.12</w:t>
+              <w:t>35523.94</w:t>
               <w:br/>
-              <w:t>(4388.62)</w:t>
+              <w:t>(4400.49)</w:t>
             </w:r>
           </w:p>
         </w:tc>
@@ -5882,9 +5888,9 @@
                 <w:color w:val="000000"/>
                 <w:sz w:val="22"/>
               </w:rPr>
-              <w:t>38320.63</w:t>
+              <w:t>38599.46</w:t>
               <w:br/>
-              <w:t>(4573.21)</w:t>
+              <w:t>(4417.56)</w:t>
             </w:r>
           </w:p>
         </w:tc>
@@ -5931,9 +5937,9 @@
                 <w:color w:val="000000"/>
                 <w:sz w:val="22"/>
               </w:rPr>
-              <w:t>98.68</w:t>
+              <w:t>99.27</w:t>
               <w:br/>
-              <w:t>(15.66)</w:t>
+              <w:t>(13.37)</w:t>
             </w:r>
           </w:p>
         </w:tc>
@@ -5957,9 +5963,9 @@
                 <w:color w:val="000000"/>
                 <w:sz w:val="22"/>
               </w:rPr>
-              <w:t>99.33</w:t>
+              <w:t>99.25</w:t>
               <w:br/>
-              <w:t>(15.76)</w:t>
+              <w:t>(13.94)</w:t>
             </w:r>
           </w:p>
         </w:tc>
@@ -5983,9 +5989,9 @@
                 <w:color w:val="000000"/>
                 <w:sz w:val="22"/>
               </w:rPr>
-              <w:t>101.76</w:t>
+              <w:t>98.24</w:t>
               <w:br/>
-              <w:t>(14.14)</w:t>
+              <w:t>(15.62)</w:t>
             </w:r>
           </w:p>
         </w:tc>
@@ -6038,9 +6044,9 @@
                 <w:color w:val="000000"/>
                 <w:sz w:val="22"/>
               </w:rPr>
-              <w:t>40.22</w:t>
+              <w:t>38.90</w:t>
               <w:br/>
-              <w:t>(11.72)</w:t>
+              <w:t>(12.30)</w:t>
             </w:r>
           </w:p>
         </w:tc>
@@ -6067,9 +6073,9 @@
                 <w:color w:val="000000"/>
                 <w:sz w:val="22"/>
               </w:rPr>
-              <w:t>40.12</w:t>
+              <w:t>39.76</w:t>
               <w:br/>
-              <w:t>(11.91)</w:t>
+              <w:t>(11.85)</w:t>
             </w:r>
           </w:p>
         </w:tc>
@@ -6096,9 +6102,9 @@
                 <w:color w:val="000000"/>
                 <w:sz w:val="22"/>
               </w:rPr>
-              <w:t>38.61</w:t>
+              <w:t>38.86</w:t>
               <w:br/>
-              <w:t>(12.69)</w:t>
+              <w:t>(11.75)</w:t>
             </w:r>
           </w:p>
         </w:tc>

</xml_diff>

<commit_message>
Bug fix tex width settings
</commit_message>
<xml_diff>
--- a/docs/PaperTest1.docx
+++ b/docs/PaperTest1.docx
@@ -2821,6 +2821,18 @@
           <w:top w:w="60" w:type="dxa"/>
           <w:bottom w:w="60" w:type="dxa"/>
         </w:tblCellMar>
+        <w:tblCellMar>
+          <w:left w:w="0" w:type="dxa"/>
+          <w:right w:w="0" w:type="dxa"/>
+          <w:top w:w="60" w:type="dxa"/>
+          <w:bottom w:w="60" w:type="dxa"/>
+        </w:tblCellMar>
+        <w:tblCellMar>
+          <w:left w:w="0" w:type="dxa"/>
+          <w:right w:w="0" w:type="dxa"/>
+          <w:top w:w="60" w:type="dxa"/>
+          <w:bottom w:w="60" w:type="dxa"/>
+        </w:tblCellMar>
       </w:tblPr>
       <w:tblGrid>
         <w:gridCol w:w="1080"/>
@@ -3255,7 +3267,7 @@
                 <w:color w:val="000000"/>
                 <w:sz w:val="22"/>
               </w:rPr>
-              <w:t>99.58</w:t>
+              <w:t>98.48</w:t>
             </w:r>
           </w:p>
         </w:tc>
@@ -3279,7 +3291,7 @@
                 <w:color w:val="000000"/>
                 <w:sz w:val="22"/>
               </w:rPr>
-              <w:t>14.98</w:t>
+              <w:t>13.93</w:t>
             </w:r>
           </w:p>
         </w:tc>
@@ -3303,7 +3315,7 @@
                 <w:color w:val="000000"/>
                 <w:sz w:val="22"/>
               </w:rPr>
-              <w:t>99.82</w:t>
+              <w:t>102.37</w:t>
             </w:r>
           </w:p>
         </w:tc>
@@ -3327,7 +3339,7 @@
                 <w:color w:val="000000"/>
                 <w:sz w:val="22"/>
               </w:rPr>
-              <w:t>15.42</w:t>
+              <w:t>15.03</w:t>
             </w:r>
           </w:p>
         </w:tc>
@@ -3351,7 +3363,7 @@
                 <w:color w:val="000000"/>
                 <w:sz w:val="22"/>
               </w:rPr>
-              <w:t>99.95</w:t>
+              <w:t>99.41</w:t>
             </w:r>
           </w:p>
         </w:tc>
@@ -3375,7 +3387,7 @@
                 <w:color w:val="000000"/>
                 <w:sz w:val="22"/>
               </w:rPr>
-              <w:t>14.27</w:t>
+              <w:t>15.79</w:t>
             </w:r>
           </w:p>
         </w:tc>
@@ -3399,7 +3411,7 @@
                 <w:color w:val="000000"/>
                 <w:sz w:val="22"/>
               </w:rPr>
-              <w:t>0.974</w:t>
+              <w:t>0.054</w:t>
             </w:r>
           </w:p>
         </w:tc>
@@ -3452,7 +3464,7 @@
                 <w:color w:val="000000"/>
                 <w:sz w:val="22"/>
               </w:rPr>
-              <w:t>37.90</w:t>
+              <w:t>38.85</w:t>
             </w:r>
           </w:p>
         </w:tc>
@@ -3479,7 +3491,7 @@
                 <w:color w:val="000000"/>
                 <w:sz w:val="22"/>
               </w:rPr>
-              <w:t>11.57</w:t>
+              <w:t>11.82</w:t>
             </w:r>
           </w:p>
         </w:tc>
@@ -3506,7 +3518,7 @@
                 <w:color w:val="000000"/>
                 <w:sz w:val="22"/>
               </w:rPr>
-              <w:t>39.21</w:t>
+              <w:t>38.48</w:t>
             </w:r>
           </w:p>
         </w:tc>
@@ -3533,7 +3545,7 @@
                 <w:color w:val="000000"/>
                 <w:sz w:val="22"/>
               </w:rPr>
-              <w:t>12.62</w:t>
+              <w:t>12.37</w:t>
             </w:r>
           </w:p>
         </w:tc>
@@ -3560,7 +3572,7 @@
                 <w:color w:val="000000"/>
                 <w:sz w:val="22"/>
               </w:rPr>
-              <w:t>39.10</w:t>
+              <w:t>40.75</w:t>
             </w:r>
           </w:p>
         </w:tc>
@@ -3587,7 +3599,7 @@
                 <w:color w:val="000000"/>
                 <w:sz w:val="22"/>
               </w:rPr>
-              <w:t>12.29</w:t>
+              <w:t>12.45</w:t>
             </w:r>
           </w:p>
         </w:tc>
@@ -3614,7 +3626,7 @@
                 <w:color w:val="000000"/>
                 <w:sz w:val="22"/>
               </w:rPr>
-              <w:t>0.571</w:t>
+              <w:t>0.181</w:t>
             </w:r>
           </w:p>
         </w:tc>
@@ -3738,6 +3750,18 @@
           <w:top w:w="60" w:type="dxa"/>
           <w:bottom w:w="60" w:type="dxa"/>
         </w:tblCellMar>
+        <w:tblCellMar>
+          <w:left w:w="0" w:type="dxa"/>
+          <w:right w:w="0" w:type="dxa"/>
+          <w:top w:w="60" w:type="dxa"/>
+          <w:bottom w:w="60" w:type="dxa"/>
+        </w:tblCellMar>
+        <w:tblCellMar>
+          <w:left w:w="0" w:type="dxa"/>
+          <w:right w:w="0" w:type="dxa"/>
+          <w:top w:w="60" w:type="dxa"/>
+          <w:bottom w:w="60" w:type="dxa"/>
+        </w:tblCellMar>
       </w:tblPr>
       <w:tblGrid>
         <w:gridCol w:w="2880"/>
@@ -3923,9 +3947,9 @@
                 <w:color w:val="000000"/>
                 <w:sz w:val="22"/>
               </w:rPr>
-              <w:t xml:space="preserve">101.539** </w:t>
+              <w:t xml:space="preserve">119.803* </w:t>
               <w:br/>
-              <w:t xml:space="preserve"> (0.410)</w:t>
+              <w:t xml:space="preserve"> (6.888)</w:t>
             </w:r>
           </w:p>
         </w:tc>
@@ -3952,9 +3976,9 @@
                 <w:color w:val="000000"/>
                 <w:sz w:val="22"/>
               </w:rPr>
-              <w:t xml:space="preserve">100.126* </w:t>
+              <w:t xml:space="preserve">109.384* </w:t>
               <w:br/>
-              <w:t xml:space="preserve"> (1.854)</w:t>
+              <w:t xml:space="preserve"> (3.833)</w:t>
             </w:r>
           </w:p>
         </w:tc>
@@ -4001,9 +4025,9 @@
                 <w:color w:val="000000"/>
                 <w:sz w:val="22"/>
               </w:rPr>
-              <w:t xml:space="preserve">22.332 </w:t>
+              <w:t xml:space="preserve">10.820** </w:t>
               <w:br/>
-              <w:t xml:space="preserve"> (5.902)</w:t>
+              <w:t xml:space="preserve"> (0.159)</w:t>
             </w:r>
           </w:p>
         </w:tc>
@@ -4027,9 +4051,9 @@
                 <w:color w:val="000000"/>
                 <w:sz w:val="22"/>
               </w:rPr>
-              <w:t xml:space="preserve">14.814 </w:t>
+              <w:t xml:space="preserve">4.620 </w:t>
               <w:br/>
-              <w:t xml:space="preserve"> (13.583)</w:t>
+              <w:t xml:space="preserve"> (6.222)</w:t>
             </w:r>
           </w:p>
         </w:tc>
@@ -4099,9 +4123,9 @@
                 <w:color w:val="000000"/>
                 <w:sz w:val="22"/>
               </w:rPr>
-              <w:t xml:space="preserve">7890.565** </w:t>
+              <w:t xml:space="preserve">8412.487* </w:t>
               <w:br/>
-              <w:t xml:space="preserve"> (79.290)</w:t>
+              <w:t xml:space="preserve"> (151.712)</w:t>
             </w:r>
           </w:p>
         </w:tc>
@@ -4379,7 +4403,7 @@
                 <w:color w:val="000000"/>
                 <w:sz w:val="22"/>
               </w:rPr>
-              <w:t>0.352</w:t>
+              <w:t>0.320</w:t>
             </w:r>
           </w:p>
         </w:tc>
@@ -4403,7 +4427,7 @@
                 <w:color w:val="000000"/>
                 <w:sz w:val="22"/>
               </w:rPr>
-              <w:t>0.505</w:t>
+              <w:t>0.488</w:t>
             </w:r>
           </w:p>
         </w:tc>
@@ -4456,7 +4480,7 @@
                 <w:color w:val="000000"/>
                 <w:sz w:val="22"/>
               </w:rPr>
-              <w:t>0.074</w:t>
+              <w:t>0.093</w:t>
             </w:r>
           </w:p>
         </w:tc>
@@ -4483,7 +4507,7 @@
                 <w:color w:val="000000"/>
                 <w:sz w:val="22"/>
               </w:rPr>
-              <w:t>0.294</w:t>
+              <w:t>0.317</w:t>
             </w:r>
           </w:p>
         </w:tc>
@@ -4578,6 +4602,18 @@
           <w:top w:w="60" w:type="dxa"/>
           <w:bottom w:w="60" w:type="dxa"/>
         </w:tblCellMar>
+        <w:tblCellMar>
+          <w:left w:w="0" w:type="dxa"/>
+          <w:right w:w="0" w:type="dxa"/>
+          <w:top w:w="60" w:type="dxa"/>
+          <w:bottom w:w="60" w:type="dxa"/>
+        </w:tblCellMar>
+        <w:tblCellMar>
+          <w:left w:w="0" w:type="dxa"/>
+          <w:right w:w="0" w:type="dxa"/>
+          <w:top w:w="60" w:type="dxa"/>
+          <w:bottom w:w="60" w:type="dxa"/>
+        </w:tblCellMar>
       </w:tblPr>
       <w:tblGrid>
         <w:gridCol w:w="4320"/>
@@ -4722,9 +4758,9 @@
                 <w:color w:val="000000"/>
                 <w:sz w:val="22"/>
               </w:rPr>
-              <w:t xml:space="preserve">99.784*** </w:t>
+              <w:t xml:space="preserve">111.287*** </w:t>
               <w:br/>
-              <w:t xml:space="preserve"> (10.883)</w:t>
+              <w:t xml:space="preserve"> (10.946)</w:t>
             </w:r>
           </w:p>
         </w:tc>
@@ -4771,9 +4807,9 @@
                 <w:color w:val="000000"/>
                 <w:sz w:val="22"/>
               </w:rPr>
-              <w:t xml:space="preserve">17.633 </w:t>
+              <w:t xml:space="preserve">13.868 </w:t>
               <w:br/>
-              <w:t xml:space="preserve"> (13.275)</w:t>
+              <w:t xml:space="preserve"> (13.434)</w:t>
             </w:r>
           </w:p>
         </w:tc>
@@ -4820,9 +4856,9 @@
                 <w:color w:val="000000"/>
                 <w:sz w:val="22"/>
               </w:rPr>
-              <w:t xml:space="preserve">7975.797*** </w:t>
+              <w:t xml:space="preserve">8306.124*** </w:t>
               <w:br/>
-              <w:t xml:space="preserve"> (338.809)</w:t>
+              <w:t xml:space="preserve"> (347.950)</w:t>
             </w:r>
           </w:p>
         </w:tc>
@@ -4869,9 +4905,9 @@
                 <w:color w:val="000000"/>
                 <w:sz w:val="22"/>
               </w:rPr>
-              <w:t xml:space="preserve">1.817E+04*** </w:t>
+              <w:t xml:space="preserve">1.682E+04*** </w:t>
               <w:br/>
-              <w:t xml:space="preserve"> (1246.669)</w:t>
+              <w:t xml:space="preserve"> (1223.794)</w:t>
             </w:r>
           </w:p>
         </w:tc>
@@ -4971,7 +5007,7 @@
                 <w:color w:val="000000"/>
                 <w:sz w:val="22"/>
               </w:rPr>
-              <w:t>0.393</w:t>
+              <w:t>0.411</w:t>
             </w:r>
           </w:p>
         </w:tc>
@@ -5018,7 +5054,7 @@
                 <w:color w:val="000000"/>
                 <w:sz w:val="22"/>
               </w:rPr>
-              <w:t>0.391</w:t>
+              <w:t>0.410</w:t>
             </w:r>
           </w:p>
         </w:tc>
@@ -5160,6 +5196,18 @@
           <w:top w:w="60" w:type="dxa"/>
           <w:bottom w:w="60" w:type="dxa"/>
         </w:tblCellMar>
+        <w:tblCellMar>
+          <w:left w:w="0" w:type="dxa"/>
+          <w:right w:w="0" w:type="dxa"/>
+          <w:top w:w="60" w:type="dxa"/>
+          <w:bottom w:w="60" w:type="dxa"/>
+        </w:tblCellMar>
+        <w:tblCellMar>
+          <w:left w:w="0" w:type="dxa"/>
+          <w:right w:w="0" w:type="dxa"/>
+          <w:top w:w="60" w:type="dxa"/>
+          <w:bottom w:w="60" w:type="dxa"/>
+        </w:tblCellMar>
       </w:tblPr>
       <w:tblGrid>
         <w:gridCol w:w="2160"/>
@@ -5438,9 +5486,9 @@
                 <w:color w:val="000000"/>
                 <w:sz w:val="22"/>
               </w:rPr>
-              <w:t>23661.52</w:t>
+              <w:t>23888.05</w:t>
               <w:br/>
-              <w:t>(4944.09)</w:t>
+              <w:t>(5076.63)</w:t>
             </w:r>
           </w:p>
         </w:tc>
@@ -5464,9 +5512,9 @@
                 <w:color w:val="000000"/>
                 <w:sz w:val="22"/>
               </w:rPr>
-              <w:t>29502.97</w:t>
+              <w:t>29294.46</w:t>
               <w:br/>
-              <w:t>(4485.73)</w:t>
+              <w:t>(4535.90)</w:t>
             </w:r>
           </w:p>
         </w:tc>
@@ -5490,9 +5538,9 @@
                 <w:color w:val="000000"/>
                 <w:sz w:val="22"/>
               </w:rPr>
-              <w:t>32624.64</w:t>
+              <w:t>32232.14</w:t>
               <w:br/>
-              <w:t>(4582.19)</w:t>
+              <w:t>(5037.68)</w:t>
             </w:r>
           </w:p>
         </w:tc>
@@ -5539,9 +5587,9 @@
                 <w:color w:val="000000"/>
                 <w:sz w:val="22"/>
               </w:rPr>
-              <w:t>99.58</w:t>
+              <w:t>98.48</w:t>
               <w:br/>
-              <w:t>(14.98)</w:t>
+              <w:t>(13.93)</w:t>
             </w:r>
           </w:p>
         </w:tc>
@@ -5565,9 +5613,9 @@
                 <w:color w:val="000000"/>
                 <w:sz w:val="22"/>
               </w:rPr>
-              <w:t>99.82</w:t>
+              <w:t>102.37</w:t>
               <w:br/>
-              <w:t>(15.42)</w:t>
+              <w:t>(15.03)</w:t>
             </w:r>
           </w:p>
         </w:tc>
@@ -5591,9 +5639,9 @@
                 <w:color w:val="000000"/>
                 <w:sz w:val="22"/>
               </w:rPr>
-              <w:t>99.95</w:t>
+              <w:t>99.41</w:t>
               <w:br/>
-              <w:t>(14.27)</w:t>
+              <w:t>(15.79)</w:t>
             </w:r>
           </w:p>
         </w:tc>
@@ -5640,9 +5688,9 @@
                 <w:color w:val="000000"/>
                 <w:sz w:val="22"/>
               </w:rPr>
-              <w:t>37.90</w:t>
+              <w:t>38.85</w:t>
               <w:br/>
-              <w:t>(11.57)</w:t>
+              <w:t>(11.82)</w:t>
             </w:r>
           </w:p>
         </w:tc>
@@ -5666,9 +5714,9 @@
                 <w:color w:val="000000"/>
                 <w:sz w:val="22"/>
               </w:rPr>
-              <w:t>39.21</w:t>
+              <w:t>38.48</w:t>
               <w:br/>
-              <w:t>(12.62)</w:t>
+              <w:t>(12.37)</w:t>
             </w:r>
           </w:p>
         </w:tc>
@@ -5692,9 +5740,9 @@
                 <w:color w:val="000000"/>
                 <w:sz w:val="22"/>
               </w:rPr>
-              <w:t>39.10</w:t>
+              <w:t>40.75</w:t>
               <w:br/>
-              <w:t>(12.29)</w:t>
+              <w:t>(12.45)</w:t>
             </w:r>
           </w:p>
         </w:tc>
@@ -5860,9 +5908,9 @@
                 <w:color w:val="000000"/>
                 <w:sz w:val="22"/>
               </w:rPr>
-              <w:t>28646.22</w:t>
+              <w:t>27980.83</w:t>
               <w:br/>
-              <w:t>(4502.02)</w:t>
+              <w:t>(4647.36)</w:t>
             </w:r>
           </w:p>
         </w:tc>
@@ -5886,9 +5934,9 @@
                 <w:color w:val="000000"/>
                 <w:sz w:val="22"/>
               </w:rPr>
-              <w:t>35297.13</w:t>
+              <w:t>35257.13</w:t>
               <w:br/>
-              <w:t>(4451.79)</w:t>
+              <w:t>(4799.23)</w:t>
             </w:r>
           </w:p>
         </w:tc>
@@ -5912,9 +5960,9 @@
                 <w:color w:val="000000"/>
                 <w:sz w:val="22"/>
               </w:rPr>
-              <w:t>38196.30</w:t>
+              <w:t>38283.61</w:t>
               <w:br/>
-              <w:t>(4312.53)</w:t>
+              <w:t>(4563.99)</w:t>
             </w:r>
           </w:p>
         </w:tc>
@@ -5961,9 +6009,9 @@
                 <w:color w:val="000000"/>
                 <w:sz w:val="22"/>
               </w:rPr>
-              <w:t>99.58</w:t>
+              <w:t>98.48</w:t>
               <w:br/>
-              <w:t>(14.98)</w:t>
+              <w:t>(13.93)</w:t>
             </w:r>
           </w:p>
         </w:tc>
@@ -5987,9 +6035,9 @@
                 <w:color w:val="000000"/>
                 <w:sz w:val="22"/>
               </w:rPr>
-              <w:t>99.82</w:t>
+              <w:t>102.37</w:t>
               <w:br/>
-              <w:t>(15.42)</w:t>
+              <w:t>(15.03)</w:t>
             </w:r>
           </w:p>
         </w:tc>
@@ -6013,9 +6061,9 @@
                 <w:color w:val="000000"/>
                 <w:sz w:val="22"/>
               </w:rPr>
-              <w:t>99.95</w:t>
+              <w:t>99.41</w:t>
               <w:br/>
-              <w:t>(14.27)</w:t>
+              <w:t>(15.79)</w:t>
             </w:r>
           </w:p>
         </w:tc>
@@ -6068,9 +6116,9 @@
                 <w:color w:val="000000"/>
                 <w:sz w:val="22"/>
               </w:rPr>
-              <w:t>38.90</w:t>
+              <w:t>39.85</w:t>
               <w:br/>
-              <w:t>(11.57)</w:t>
+              <w:t>(11.82)</w:t>
             </w:r>
           </w:p>
         </w:tc>
@@ -6097,9 +6145,9 @@
                 <w:color w:val="000000"/>
                 <w:sz w:val="22"/>
               </w:rPr>
-              <w:t>40.21</w:t>
+              <w:t>39.48</w:t>
               <w:br/>
-              <w:t>(12.62)</w:t>
+              <w:t>(12.37)</w:t>
             </w:r>
           </w:p>
         </w:tc>
@@ -6126,9 +6174,9 @@
                 <w:color w:val="000000"/>
                 <w:sz w:val="22"/>
               </w:rPr>
-              <w:t>40.10</w:t>
+              <w:t>41.75</w:t>
               <w:br/>
-              <w:t>(12.29)</w:t>
+              <w:t>(12.45)</w:t>
             </w:r>
           </w:p>
         </w:tc>

</xml_diff>

<commit_message>
Tex output without need for styler.to_latex()
</commit_message>
<xml_diff>
--- a/docs/PaperTest1.docx
+++ b/docs/PaperTest1.docx
@@ -2833,6 +2833,12 @@
           <w:top w:w="60" w:type="dxa"/>
           <w:bottom w:w="60" w:type="dxa"/>
         </w:tblCellMar>
+        <w:tblCellMar>
+          <w:left w:w="0" w:type="dxa"/>
+          <w:right w:w="0" w:type="dxa"/>
+          <w:top w:w="60" w:type="dxa"/>
+          <w:bottom w:w="60" w:type="dxa"/>
+        </w:tblCellMar>
       </w:tblPr>
       <w:tblGrid>
         <w:gridCol w:w="1080"/>
@@ -3267,7 +3273,7 @@
                 <w:color w:val="000000"/>
                 <w:sz w:val="22"/>
               </w:rPr>
-              <w:t>98.48</w:t>
+              <w:t>100.51</w:t>
             </w:r>
           </w:p>
         </w:tc>
@@ -3291,7 +3297,7 @@
                 <w:color w:val="000000"/>
                 <w:sz w:val="22"/>
               </w:rPr>
-              <w:t>13.93</w:t>
+              <w:t>15.68</w:t>
             </w:r>
           </w:p>
         </w:tc>
@@ -3315,7 +3321,7 @@
                 <w:color w:val="000000"/>
                 <w:sz w:val="22"/>
               </w:rPr>
-              <w:t>102.37</w:t>
+              <w:t>100.98</w:t>
             </w:r>
           </w:p>
         </w:tc>
@@ -3339,7 +3345,7 @@
                 <w:color w:val="000000"/>
                 <w:sz w:val="22"/>
               </w:rPr>
-              <w:t>15.03</w:t>
+              <w:t>14.50</w:t>
             </w:r>
           </w:p>
         </w:tc>
@@ -3363,7 +3369,7 @@
                 <w:color w:val="000000"/>
                 <w:sz w:val="22"/>
               </w:rPr>
-              <w:t>99.41</w:t>
+              <w:t>102.49</w:t>
             </w:r>
           </w:p>
         </w:tc>
@@ -3387,7 +3393,7 @@
                 <w:color w:val="000000"/>
                 <w:sz w:val="22"/>
               </w:rPr>
-              <w:t>15.79</w:t>
+              <w:t>13.24</w:t>
             </w:r>
           </w:p>
         </w:tc>
@@ -3411,7 +3417,7 @@
                 <w:color w:val="000000"/>
                 <w:sz w:val="22"/>
               </w:rPr>
-              <w:t>0.054</w:t>
+              <w:t>0.453</w:t>
             </w:r>
           </w:p>
         </w:tc>
@@ -3464,7 +3470,7 @@
                 <w:color w:val="000000"/>
                 <w:sz w:val="22"/>
               </w:rPr>
-              <w:t>38.85</w:t>
+              <w:t>38.89</w:t>
             </w:r>
           </w:p>
         </w:tc>
@@ -3491,7 +3497,7 @@
                 <w:color w:val="000000"/>
                 <w:sz w:val="22"/>
               </w:rPr>
-              <w:t>11.82</w:t>
+              <w:t>12.76</w:t>
             </w:r>
           </w:p>
         </w:tc>
@@ -3518,7 +3524,7 @@
                 <w:color w:val="000000"/>
                 <w:sz w:val="22"/>
               </w:rPr>
-              <w:t>38.48</w:t>
+              <w:t>40.36</w:t>
             </w:r>
           </w:p>
         </w:tc>
@@ -3545,7 +3551,7 @@
                 <w:color w:val="000000"/>
                 <w:sz w:val="22"/>
               </w:rPr>
-              <w:t>12.37</w:t>
+              <w:t>12.27</w:t>
             </w:r>
           </w:p>
         </w:tc>
@@ -3572,7 +3578,7 @@
                 <w:color w:val="000000"/>
                 <w:sz w:val="22"/>
               </w:rPr>
-              <w:t>40.75</w:t>
+              <w:t>37.97</w:t>
             </w:r>
           </w:p>
         </w:tc>
@@ -3599,7 +3605,7 @@
                 <w:color w:val="000000"/>
                 <w:sz w:val="22"/>
               </w:rPr>
-              <w:t>12.45</w:t>
+              <w:t>11.33</w:t>
             </w:r>
           </w:p>
         </w:tc>
@@ -3626,7 +3632,7 @@
                 <w:color w:val="000000"/>
                 <w:sz w:val="22"/>
               </w:rPr>
-              <w:t>0.181</w:t>
+              <w:t>0.203</w:t>
             </w:r>
           </w:p>
         </w:tc>
@@ -3762,6 +3768,12 @@
           <w:top w:w="60" w:type="dxa"/>
           <w:bottom w:w="60" w:type="dxa"/>
         </w:tblCellMar>
+        <w:tblCellMar>
+          <w:left w:w="0" w:type="dxa"/>
+          <w:right w:w="0" w:type="dxa"/>
+          <w:top w:w="60" w:type="dxa"/>
+          <w:bottom w:w="60" w:type="dxa"/>
+        </w:tblCellMar>
       </w:tblPr>
       <w:tblGrid>
         <w:gridCol w:w="2880"/>
@@ -3947,9 +3959,9 @@
                 <w:color w:val="000000"/>
                 <w:sz w:val="22"/>
               </w:rPr>
-              <w:t xml:space="preserve">119.803* </w:t>
+              <w:t xml:space="preserve">104.354 </w:t>
               <w:br/>
-              <w:t xml:space="preserve"> (6.888)</w:t>
+              <w:t xml:space="preserve"> (10.462)</w:t>
             </w:r>
           </w:p>
         </w:tc>
@@ -3976,9 +3988,9 @@
                 <w:color w:val="000000"/>
                 <w:sz w:val="22"/>
               </w:rPr>
-              <w:t xml:space="preserve">109.384* </w:t>
+              <w:t xml:space="preserve">100.575* </w:t>
               <w:br/>
-              <w:t xml:space="preserve"> (3.833)</w:t>
+              <w:t xml:space="preserve"> (6.563)</w:t>
             </w:r>
           </w:p>
         </w:tc>
@@ -4025,9 +4037,9 @@
                 <w:color w:val="000000"/>
                 <w:sz w:val="22"/>
               </w:rPr>
-              <w:t xml:space="preserve">10.820** </w:t>
+              <w:t xml:space="preserve">0.193 </w:t>
               <w:br/>
-              <w:t xml:space="preserve"> (0.159)</w:t>
+              <w:t xml:space="preserve"> (7.214)</w:t>
             </w:r>
           </w:p>
         </w:tc>
@@ -4051,9 +4063,9 @@
                 <w:color w:val="000000"/>
                 <w:sz w:val="22"/>
               </w:rPr>
-              <w:t xml:space="preserve">4.620 </w:t>
+              <w:t xml:space="preserve">-0.583 </w:t>
               <w:br/>
-              <w:t xml:space="preserve"> (6.222)</w:t>
+              <w:t xml:space="preserve"> (8.019)</w:t>
             </w:r>
           </w:p>
         </w:tc>
@@ -4123,9 +4135,9 @@
                 <w:color w:val="000000"/>
                 <w:sz w:val="22"/>
               </w:rPr>
-              <w:t xml:space="preserve">8412.487* </w:t>
+              <w:t xml:space="preserve">8582.861* </w:t>
               <w:br/>
-              <w:t xml:space="preserve"> (151.712)</w:t>
+              <w:t xml:space="preserve"> (187.860)</w:t>
             </w:r>
           </w:p>
         </w:tc>
@@ -4403,7 +4415,7 @@
                 <w:color w:val="000000"/>
                 <w:sz w:val="22"/>
               </w:rPr>
-              <w:t>0.320</w:t>
+              <w:t>0.392</w:t>
             </w:r>
           </w:p>
         </w:tc>
@@ -4427,7 +4439,7 @@
                 <w:color w:val="000000"/>
                 <w:sz w:val="22"/>
               </w:rPr>
-              <w:t>0.488</w:t>
+              <w:t>0.556</w:t>
             </w:r>
           </w:p>
         </w:tc>
@@ -4480,7 +4492,7 @@
                 <w:color w:val="000000"/>
                 <w:sz w:val="22"/>
               </w:rPr>
-              <w:t>0.093</w:t>
+              <w:t>0.068</w:t>
             </w:r>
           </w:p>
         </w:tc>
@@ -4507,7 +4519,7 @@
                 <w:color w:val="000000"/>
                 <w:sz w:val="22"/>
               </w:rPr>
-              <w:t>0.317</w:t>
+              <w:t>0.320</w:t>
             </w:r>
           </w:p>
         </w:tc>
@@ -4614,6 +4626,12 @@
           <w:top w:w="60" w:type="dxa"/>
           <w:bottom w:w="60" w:type="dxa"/>
         </w:tblCellMar>
+        <w:tblCellMar>
+          <w:left w:w="0" w:type="dxa"/>
+          <w:right w:w="0" w:type="dxa"/>
+          <w:top w:w="60" w:type="dxa"/>
+          <w:bottom w:w="60" w:type="dxa"/>
+        </w:tblCellMar>
       </w:tblPr>
       <w:tblGrid>
         <w:gridCol w:w="4320"/>
@@ -4758,9 +4776,9 @@
                 <w:color w:val="000000"/>
                 <w:sz w:val="22"/>
               </w:rPr>
-              <w:t xml:space="preserve">111.287*** </w:t>
+              <w:t xml:space="preserve">96.961*** </w:t>
               <w:br/>
-              <w:t xml:space="preserve"> (10.946)</w:t>
+              <w:t xml:space="preserve"> (12.206)</w:t>
             </w:r>
           </w:p>
         </w:tc>
@@ -4807,9 +4825,9 @@
                 <w:color w:val="000000"/>
                 <w:sz w:val="22"/>
               </w:rPr>
-              <w:t xml:space="preserve">13.868 </w:t>
+              <w:t xml:space="preserve">7.274 </w:t>
               <w:br/>
-              <w:t xml:space="preserve"> (13.434)</w:t>
+              <w:t xml:space="preserve"> (14.585)</w:t>
             </w:r>
           </w:p>
         </w:tc>
@@ -4856,9 +4874,9 @@
                 <w:color w:val="000000"/>
                 <w:sz w:val="22"/>
               </w:rPr>
-              <w:t xml:space="preserve">8306.124*** </w:t>
+              <w:t xml:space="preserve">8631.311*** </w:t>
               <w:br/>
-              <w:t xml:space="preserve"> (347.950)</w:t>
+              <w:t xml:space="preserve"> (380.030)</w:t>
             </w:r>
           </w:p>
         </w:tc>
@@ -4905,9 +4923,9 @@
                 <w:color w:val="000000"/>
                 <w:sz w:val="22"/>
               </w:rPr>
-              <w:t xml:space="preserve">1.682E+04*** </w:t>
+              <w:t xml:space="preserve">1.837E+04*** </w:t>
               <w:br/>
-              <w:t xml:space="preserve"> (1223.794)</w:t>
+              <w:t xml:space="preserve"> (1345.508)</w:t>
             </w:r>
           </w:p>
         </w:tc>
@@ -5007,7 +5025,7 @@
                 <w:color w:val="000000"/>
                 <w:sz w:val="22"/>
               </w:rPr>
-              <w:t>0.411</w:t>
+              <w:t>0.371</w:t>
             </w:r>
           </w:p>
         </w:tc>
@@ -5054,7 +5072,7 @@
                 <w:color w:val="000000"/>
                 <w:sz w:val="22"/>
               </w:rPr>
-              <w:t>0.410</w:t>
+              <w:t>0.370</w:t>
             </w:r>
           </w:p>
         </w:tc>
@@ -5208,6 +5226,12 @@
           <w:top w:w="60" w:type="dxa"/>
           <w:bottom w:w="60" w:type="dxa"/>
         </w:tblCellMar>
+        <w:tblCellMar>
+          <w:left w:w="0" w:type="dxa"/>
+          <w:right w:w="0" w:type="dxa"/>
+          <w:top w:w="60" w:type="dxa"/>
+          <w:bottom w:w="60" w:type="dxa"/>
+        </w:tblCellMar>
       </w:tblPr>
       <w:tblGrid>
         <w:gridCol w:w="2160"/>
@@ -5486,9 +5510,9 @@
                 <w:color w:val="000000"/>
                 <w:sz w:val="22"/>
               </w:rPr>
-              <w:t>23888.05</w:t>
+              <w:t>23988.88</w:t>
               <w:br/>
-              <w:t>(5076.63)</w:t>
+              <w:t>(5419.93)</w:t>
             </w:r>
           </w:p>
         </w:tc>
@@ -5512,9 +5536,9 @@
                 <w:color w:val="000000"/>
                 <w:sz w:val="22"/>
               </w:rPr>
-              <w:t>29294.46</w:t>
+              <w:t>29666.33</w:t>
               <w:br/>
-              <w:t>(4535.90)</w:t>
+              <w:t>(4923.52)</w:t>
             </w:r>
           </w:p>
         </w:tc>
@@ -5538,9 +5562,9 @@
                 <w:color w:val="000000"/>
                 <w:sz w:val="22"/>
               </w:rPr>
-              <w:t>32232.14</w:t>
+              <w:t>32795.53</w:t>
               <w:br/>
-              <w:t>(5037.68)</w:t>
+              <w:t>(4707.15)</w:t>
             </w:r>
           </w:p>
         </w:tc>
@@ -5587,9 +5611,9 @@
                 <w:color w:val="000000"/>
                 <w:sz w:val="22"/>
               </w:rPr>
-              <w:t>98.48</w:t>
+              <w:t>100.51</w:t>
               <w:br/>
-              <w:t>(13.93)</w:t>
+              <w:t>(15.68)</w:t>
             </w:r>
           </w:p>
         </w:tc>
@@ -5613,9 +5637,9 @@
                 <w:color w:val="000000"/>
                 <w:sz w:val="22"/>
               </w:rPr>
-              <w:t>102.37</w:t>
+              <w:t>100.98</w:t>
               <w:br/>
-              <w:t>(15.03)</w:t>
+              <w:t>(14.50)</w:t>
             </w:r>
           </w:p>
         </w:tc>
@@ -5639,9 +5663,9 @@
                 <w:color w:val="000000"/>
                 <w:sz w:val="22"/>
               </w:rPr>
-              <w:t>99.41</w:t>
+              <w:t>102.49</w:t>
               <w:br/>
-              <w:t>(15.79)</w:t>
+              <w:t>(13.24)</w:t>
             </w:r>
           </w:p>
         </w:tc>
@@ -5688,9 +5712,9 @@
                 <w:color w:val="000000"/>
                 <w:sz w:val="22"/>
               </w:rPr>
-              <w:t>38.85</w:t>
+              <w:t>38.89</w:t>
               <w:br/>
-              <w:t>(11.82)</w:t>
+              <w:t>(12.76)</w:t>
             </w:r>
           </w:p>
         </w:tc>
@@ -5714,9 +5738,9 @@
                 <w:color w:val="000000"/>
                 <w:sz w:val="22"/>
               </w:rPr>
-              <w:t>38.48</w:t>
+              <w:t>40.36</w:t>
               <w:br/>
-              <w:t>(12.37)</w:t>
+              <w:t>(12.27)</w:t>
             </w:r>
           </w:p>
         </w:tc>
@@ -5740,9 +5764,9 @@
                 <w:color w:val="000000"/>
                 <w:sz w:val="22"/>
               </w:rPr>
-              <w:t>40.75</w:t>
+              <w:t>37.97</w:t>
               <w:br/>
-              <w:t>(12.45)</w:t>
+              <w:t>(11.33)</w:t>
             </w:r>
           </w:p>
         </w:tc>
@@ -5908,9 +5932,9 @@
                 <w:color w:val="000000"/>
                 <w:sz w:val="22"/>
               </w:rPr>
-              <w:t>27980.83</w:t>
+              <w:t>28161.16</w:t>
               <w:br/>
-              <w:t>(4647.36)</w:t>
+              <w:t>(5211.82)</w:t>
             </w:r>
           </w:p>
         </w:tc>
@@ -5934,9 +5958,9 @@
                 <w:color w:val="000000"/>
                 <w:sz w:val="22"/>
               </w:rPr>
-              <w:t>35257.13</w:t>
+              <w:t>35634.86</w:t>
               <w:br/>
-              <w:t>(4799.23)</w:t>
+              <w:t>(5246.50)</w:t>
             </w:r>
           </w:p>
         </w:tc>
@@ -5960,9 +5984,9 @@
                 <w:color w:val="000000"/>
                 <w:sz w:val="22"/>
               </w:rPr>
-              <w:t>38283.61</w:t>
+              <w:t>38980.42</w:t>
               <w:br/>
-              <w:t>(4563.99)</w:t>
+              <w:t>(4998.88)</w:t>
             </w:r>
           </w:p>
         </w:tc>
@@ -6009,9 +6033,9 @@
                 <w:color w:val="000000"/>
                 <w:sz w:val="22"/>
               </w:rPr>
-              <w:t>98.48</w:t>
+              <w:t>100.51</w:t>
               <w:br/>
-              <w:t>(13.93)</w:t>
+              <w:t>(15.68)</w:t>
             </w:r>
           </w:p>
         </w:tc>
@@ -6035,9 +6059,9 @@
                 <w:color w:val="000000"/>
                 <w:sz w:val="22"/>
               </w:rPr>
-              <w:t>102.37</w:t>
+              <w:t>100.98</w:t>
               <w:br/>
-              <w:t>(15.03)</w:t>
+              <w:t>(14.50)</w:t>
             </w:r>
           </w:p>
         </w:tc>
@@ -6061,9 +6085,9 @@
                 <w:color w:val="000000"/>
                 <w:sz w:val="22"/>
               </w:rPr>
-              <w:t>99.41</w:t>
+              <w:t>102.49</w:t>
               <w:br/>
-              <w:t>(15.79)</w:t>
+              <w:t>(13.24)</w:t>
             </w:r>
           </w:p>
         </w:tc>
@@ -6116,9 +6140,9 @@
                 <w:color w:val="000000"/>
                 <w:sz w:val="22"/>
               </w:rPr>
-              <w:t>39.85</w:t>
+              <w:t>39.89</w:t>
               <w:br/>
-              <w:t>(11.82)</w:t>
+              <w:t>(12.76)</w:t>
             </w:r>
           </w:p>
         </w:tc>
@@ -6145,9 +6169,9 @@
                 <w:color w:val="000000"/>
                 <w:sz w:val="22"/>
               </w:rPr>
-              <w:t>39.48</w:t>
+              <w:t>41.36</w:t>
               <w:br/>
-              <w:t>(12.37)</w:t>
+              <w:t>(12.27)</w:t>
             </w:r>
           </w:p>
         </w:tc>
@@ -6174,9 +6198,9 @@
                 <w:color w:val="000000"/>
                 <w:sz w:val="22"/>
               </w:rPr>
-              <w:t>41.75</w:t>
+              <w:t>38.97</w:t>
               <w:br/>
-              <w:t>(12.45)</w:t>
+              <w:t>(11.33)</w:t>
             </w:r>
           </w:p>
         </w:tc>

</xml_diff>